<commit_message>
20170908 update clock_mode to comm
</commit_message>
<xml_diff>
--- a/doc/时间同步设备项目网管通信协议v0.08.docx
+++ b/doc/时间同步设备项目网管通信协议v0.08.docx
@@ -4574,10 +4574,10 @@
             <v:path o:extrusionok="f" gradientshapeok="t" o:connecttype="rect"/>
             <o:lock v:ext="edit" aspectratio="t"/>
           </v:shapetype>
-          <v:shape id="_x0000_i1025" type="#_x0000_t75" style="width:202.75pt;height:153.2pt" o:ole="">
+          <v:shape id="_x0000_i1025" type="#_x0000_t75" style="width:202.45pt;height:153.35pt" o:ole="">
             <v:imagedata r:id="rId8" o:title=""/>
           </v:shape>
-          <o:OLEObject Type="Embed" ProgID="Visio.Drawing.11" ShapeID="_x0000_i1025" DrawAspect="Content" ObjectID="_1565590306" r:id="rId9"/>
+          <o:OLEObject Type="Embed" ProgID="Visio.Drawing.11" ShapeID="_x0000_i1025" DrawAspect="Content" ObjectID="_1566380835" r:id="rId9"/>
         </w:object>
       </w:r>
     </w:p>
@@ -4711,10 +4711,10 @@
       </w:pPr>
       <w:r>
         <w:object w:dxaOrig="4053" w:dyaOrig="3065">
-          <v:shape id="_x0000_i1026" type="#_x0000_t75" style="width:202.75pt;height:153.2pt" o:ole="">
+          <v:shape id="_x0000_i1026" type="#_x0000_t75" style="width:202.45pt;height:153.35pt" o:ole="">
             <v:imagedata r:id="rId10" o:title=""/>
           </v:shape>
-          <o:OLEObject Type="Embed" ProgID="Visio.Drawing.11" ShapeID="_x0000_i1026" DrawAspect="Content" ObjectID="_1565590307" r:id="rId11"/>
+          <o:OLEObject Type="Embed" ProgID="Visio.Drawing.11" ShapeID="_x0000_i1026" DrawAspect="Content" ObjectID="_1566380836" r:id="rId11"/>
         </w:object>
       </w:r>
     </w:p>
@@ -4775,10 +4775,10 @@
       </w:pPr>
       <w:r>
         <w:object w:dxaOrig="4053" w:dyaOrig="3065">
-          <v:shape id="_x0000_i1027" type="#_x0000_t75" style="width:202.75pt;height:153.2pt" o:ole="">
+          <v:shape id="_x0000_i1027" type="#_x0000_t75" style="width:202.45pt;height:153.35pt" o:ole="">
             <v:imagedata r:id="rId12" o:title=""/>
           </v:shape>
-          <o:OLEObject Type="Embed" ProgID="Visio.Drawing.11" ShapeID="_x0000_i1027" DrawAspect="Content" ObjectID="_1565590308" r:id="rId13"/>
+          <o:OLEObject Type="Embed" ProgID="Visio.Drawing.11" ShapeID="_x0000_i1027" DrawAspect="Content" ObjectID="_1566380837" r:id="rId13"/>
         </w:object>
       </w:r>
     </w:p>
@@ -14276,8 +14276,6 @@
                 <w:t>告警</w:t>
               </w:r>
             </w:ins>
-            <w:bookmarkStart w:id="35" w:name="_GoBack"/>
-            <w:bookmarkEnd w:id="35"/>
           </w:p>
         </w:tc>
         <w:tc>
@@ -14288,10 +14286,10 @@
             <w:pPr>
               <w:jc w:val="left"/>
               <w:rPr>
-                <w:ins w:id="36" w:author="黄飞" w:date="2017-08-29T11:08:00Z"/>
-              </w:rPr>
-            </w:pPr>
-            <w:del w:id="37" w:author="黄飞" w:date="2017-08-30T09:25:00Z">
+                <w:ins w:id="35" w:author="黄飞" w:date="2017-08-29T11:08:00Z"/>
+              </w:rPr>
+            </w:pPr>
+            <w:del w:id="36" w:author="黄飞" w:date="2017-08-30T09:25:00Z">
               <w:r>
                 <w:rPr>
                   <w:rFonts w:hint="eastAsia"/>
@@ -14310,10 +14308,10 @@
             <w:pPr>
               <w:jc w:val="left"/>
               <w:rPr>
-                <w:ins w:id="38" w:author="黄飞" w:date="2017-08-29T11:08:00Z"/>
-              </w:rPr>
-            </w:pPr>
-            <w:ins w:id="39" w:author="黄飞" w:date="2017-08-29T11:08:00Z">
+                <w:ins w:id="37" w:author="黄飞" w:date="2017-08-29T11:08:00Z"/>
+              </w:rPr>
+            </w:pPr>
+            <w:ins w:id="38" w:author="黄飞" w:date="2017-08-29T11:08:00Z">
               <w:r>
                 <w:rPr>
                   <w:rFonts w:hint="eastAsia"/>
@@ -14332,7 +14330,7 @@
             <w:pPr>
               <w:jc w:val="left"/>
             </w:pPr>
-            <w:ins w:id="40" w:author="黄飞" w:date="2017-08-29T11:08:00Z">
+            <w:ins w:id="39" w:author="黄飞" w:date="2017-08-29T11:08:00Z">
               <w:r>
                 <w:rPr>
                   <w:rFonts w:hint="eastAsia"/>
@@ -14430,8 +14428,8 @@
       <w:pPr>
         <w:pStyle w:val="ac"/>
       </w:pPr>
-      <w:bookmarkStart w:id="41" w:name="_Ref483137019"/>
-      <w:bookmarkStart w:id="42" w:name="_Toc488615971"/>
+      <w:bookmarkStart w:id="40" w:name="_Ref483137019"/>
+      <w:bookmarkStart w:id="41" w:name="_Toc488615971"/>
       <w:r>
         <w:rPr>
           <w:rFonts w:hint="eastAsia"/>
@@ -14483,17 +14481,17 @@
       <w:r>
         <w:fldChar w:fldCharType="end"/>
       </w:r>
+      <w:bookmarkEnd w:id="40"/>
+      <w:r>
+        <w:t xml:space="preserve"> </w:t>
+      </w:r>
+      <w:r>
+        <w:rPr>
+          <w:rFonts w:hint="eastAsia"/>
+        </w:rPr>
+        <w:t>设备信息</w:t>
+      </w:r>
       <w:bookmarkEnd w:id="41"/>
-      <w:r>
-        <w:t xml:space="preserve"> </w:t>
-      </w:r>
-      <w:r>
-        <w:rPr>
-          <w:rFonts w:hint="eastAsia"/>
-        </w:rPr>
-        <w:t>设备信息</w:t>
-      </w:r>
-      <w:bookmarkEnd w:id="42"/>
     </w:p>
     <w:tbl>
       <w:tblPr>
@@ -15490,8 +15488,8 @@
       <w:pPr>
         <w:pStyle w:val="ac"/>
       </w:pPr>
-      <w:bookmarkStart w:id="43" w:name="_Ref483137020"/>
-      <w:bookmarkStart w:id="44" w:name="_Toc488615972"/>
+      <w:bookmarkStart w:id="42" w:name="_Ref483137020"/>
+      <w:bookmarkStart w:id="43" w:name="_Toc488615972"/>
       <w:r>
         <w:rPr>
           <w:rFonts w:hint="eastAsia"/>
@@ -15543,17 +15541,17 @@
       <w:r>
         <w:fldChar w:fldCharType="end"/>
       </w:r>
+      <w:bookmarkEnd w:id="42"/>
+      <w:r>
+        <w:t xml:space="preserve"> </w:t>
+      </w:r>
+      <w:r>
+        <w:rPr>
+          <w:rFonts w:hint="eastAsia"/>
+        </w:rPr>
+        <w:t>网络地址</w:t>
+      </w:r>
       <w:bookmarkEnd w:id="43"/>
-      <w:r>
-        <w:t xml:space="preserve"> </w:t>
-      </w:r>
-      <w:r>
-        <w:rPr>
-          <w:rFonts w:hint="eastAsia"/>
-        </w:rPr>
-        <w:t>网络地址</w:t>
-      </w:r>
-      <w:bookmarkEnd w:id="44"/>
     </w:p>
     <w:tbl>
       <w:tblPr>
@@ -15965,8 +15963,8 @@
       <w:pPr>
         <w:pStyle w:val="ac"/>
       </w:pPr>
-      <w:bookmarkStart w:id="45" w:name="_Ref483137021"/>
-      <w:bookmarkStart w:id="46" w:name="_Toc488615973"/>
+      <w:bookmarkStart w:id="44" w:name="_Ref483137021"/>
+      <w:bookmarkStart w:id="45" w:name="_Toc488615973"/>
       <w:r>
         <w:rPr>
           <w:rFonts w:hint="eastAsia"/>
@@ -16018,17 +16016,17 @@
       <w:r>
         <w:fldChar w:fldCharType="end"/>
       </w:r>
+      <w:bookmarkEnd w:id="44"/>
+      <w:r>
+        <w:t xml:space="preserve"> </w:t>
+      </w:r>
+      <w:r>
+        <w:rPr>
+          <w:rFonts w:hint="eastAsia"/>
+        </w:rPr>
+        <w:t>版本信息</w:t>
+      </w:r>
       <w:bookmarkEnd w:id="45"/>
-      <w:r>
-        <w:t xml:space="preserve"> </w:t>
-      </w:r>
-      <w:r>
-        <w:rPr>
-          <w:rFonts w:hint="eastAsia"/>
-        </w:rPr>
-        <w:t>版本信息</w:t>
-      </w:r>
-      <w:bookmarkEnd w:id="46"/>
     </w:p>
     <w:tbl>
       <w:tblPr>
@@ -16318,8 +16316,8 @@
       <w:pPr>
         <w:pStyle w:val="ac"/>
       </w:pPr>
-      <w:bookmarkStart w:id="47" w:name="_Ref483137022"/>
-      <w:bookmarkStart w:id="48" w:name="_Toc488615974"/>
+      <w:bookmarkStart w:id="46" w:name="_Ref483137022"/>
+      <w:bookmarkStart w:id="47" w:name="_Toc488615974"/>
       <w:r>
         <w:rPr>
           <w:rFonts w:hint="eastAsia"/>
@@ -16371,23 +16369,23 @@
       <w:r>
         <w:fldChar w:fldCharType="end"/>
       </w:r>
+      <w:bookmarkEnd w:id="46"/>
+      <w:r>
+        <w:t xml:space="preserve"> </w:t>
+      </w:r>
+      <w:r>
+        <w:rPr>
+          <w:rFonts w:hint="eastAsia"/>
+        </w:rPr>
+        <w:t xml:space="preserve">GPS </w:t>
+      </w:r>
+      <w:r>
+        <w:rPr>
+          <w:rFonts w:hint="eastAsia"/>
+        </w:rPr>
+        <w:t>状态</w:t>
+      </w:r>
       <w:bookmarkEnd w:id="47"/>
-      <w:r>
-        <w:t xml:space="preserve"> </w:t>
-      </w:r>
-      <w:r>
-        <w:rPr>
-          <w:rFonts w:hint="eastAsia"/>
-        </w:rPr>
-        <w:t xml:space="preserve">GPS </w:t>
-      </w:r>
-      <w:r>
-        <w:rPr>
-          <w:rFonts w:hint="eastAsia"/>
-        </w:rPr>
-        <w:t>状态</w:t>
-      </w:r>
-      <w:bookmarkEnd w:id="48"/>
     </w:p>
     <w:tbl>
       <w:tblPr>
@@ -17533,8 +17531,8 @@
       <w:pPr>
         <w:pStyle w:val="ac"/>
       </w:pPr>
-      <w:bookmarkStart w:id="49" w:name="_Ref483137023"/>
-      <w:bookmarkStart w:id="50" w:name="_Toc488615975"/>
+      <w:bookmarkStart w:id="48" w:name="_Ref483137023"/>
+      <w:bookmarkStart w:id="49" w:name="_Toc488615975"/>
       <w:r>
         <w:rPr>
           <w:rFonts w:hint="eastAsia"/>
@@ -17586,17 +17584,17 @@
       <w:r>
         <w:fldChar w:fldCharType="end"/>
       </w:r>
+      <w:bookmarkEnd w:id="48"/>
+      <w:r>
+        <w:t xml:space="preserve"> </w:t>
+      </w:r>
+      <w:r>
+        <w:rPr>
+          <w:rFonts w:hint="eastAsia"/>
+        </w:rPr>
+        <w:t>系统设置</w:t>
+      </w:r>
       <w:bookmarkEnd w:id="49"/>
-      <w:r>
-        <w:t xml:space="preserve"> </w:t>
-      </w:r>
-      <w:r>
-        <w:rPr>
-          <w:rFonts w:hint="eastAsia"/>
-        </w:rPr>
-        <w:t>系统设置</w:t>
-      </w:r>
-      <w:bookmarkEnd w:id="50"/>
     </w:p>
     <w:tbl>
       <w:tblPr>
@@ -17892,6 +17890,8 @@
             </w:r>
           </w:p>
         </w:tc>
+        <w:bookmarkStart w:id="50" w:name="_GoBack"/>
+        <w:bookmarkEnd w:id="50"/>
       </w:tr>
       <w:tr>
         <w:tc>
@@ -17930,16 +17930,37 @@
           <w:p>
             <w:pPr>
               <w:jc w:val="center"/>
-            </w:pPr>
-            <w:r>
-              <w:t>R</w:t>
-            </w:r>
-            <w:r>
-              <w:rPr>
-                <w:rFonts w:hint="eastAsia"/>
-              </w:rPr>
-              <w:t>eserve</w:t>
-            </w:r>
+              <w:rPr>
+                <w:rFonts w:hint="eastAsia"/>
+              </w:rPr>
+            </w:pPr>
+            <w:del w:id="51" w:author="黄飞" w:date="2017-09-08T13:00:00Z">
+              <w:r>
+                <w:delText>R</w:delText>
+              </w:r>
+              <w:r>
+                <w:rPr>
+                  <w:rFonts w:hint="eastAsia"/>
+                </w:rPr>
+                <w:delText>eserve</w:delText>
+              </w:r>
+            </w:del>
+            <w:ins w:id="52" w:author="黄飞" w:date="2017-09-08T13:00:00Z">
+              <w:r>
+                <w:rPr>
+                  <w:rFonts w:hint="eastAsia"/>
+                </w:rPr>
+                <w:t>设备时钟</w:t>
+              </w:r>
+            </w:ins>
+            <w:ins w:id="53" w:author="黄飞" w:date="2017-09-08T13:01:00Z">
+              <w:r>
+                <w:rPr>
+                  <w:rFonts w:hint="eastAsia"/>
+                </w:rPr>
+                <w:t>（只读）</w:t>
+              </w:r>
+            </w:ins>
           </w:p>
         </w:tc>
         <w:tc>
@@ -17949,7 +17970,66 @@
           <w:p>
             <w:pPr>
               <w:jc w:val="left"/>
-            </w:pPr>
+              <w:rPr>
+                <w:ins w:id="54" w:author="黄飞" w:date="2017-09-08T13:00:00Z"/>
+              </w:rPr>
+            </w:pPr>
+            <w:ins w:id="55" w:author="黄飞" w:date="2017-09-08T13:00:00Z">
+              <w:r>
+                <w:rPr>
+                  <w:rFonts w:hint="eastAsia"/>
+                </w:rPr>
+                <w:t>0</w:t>
+              </w:r>
+              <w:r>
+                <w:rPr>
+                  <w:rFonts w:hint="eastAsia"/>
+                </w:rPr>
+                <w:t>：</w:t>
+              </w:r>
+              <w:r>
+                <w:rPr>
+                  <w:rFonts w:hint="eastAsia"/>
+                </w:rPr>
+                <w:t>RB</w:t>
+              </w:r>
+              <w:r>
+                <w:rPr>
+                  <w:rFonts w:hint="eastAsia"/>
+                </w:rPr>
+                <w:t>（如钟）</w:t>
+              </w:r>
+            </w:ins>
+          </w:p>
+          <w:p>
+            <w:pPr>
+              <w:jc w:val="left"/>
+              <w:rPr>
+                <w:rFonts w:hint="eastAsia"/>
+              </w:rPr>
+            </w:pPr>
+            <w:ins w:id="56" w:author="黄飞" w:date="2017-09-08T13:00:00Z">
+              <w:r>
+                <w:rPr>
+                  <w:rFonts w:hint="eastAsia"/>
+                </w:rPr>
+                <w:t>1</w:t>
+              </w:r>
+              <w:r>
+                <w:rPr>
+                  <w:rFonts w:hint="eastAsia"/>
+                </w:rPr>
+                <w:t>：</w:t>
+              </w:r>
+            </w:ins>
+            <w:ins w:id="57" w:author="黄飞" w:date="2017-09-08T13:01:00Z">
+              <w:r>
+                <w:rPr>
+                  <w:rFonts w:hint="eastAsia"/>
+                </w:rPr>
+                <w:t>晶体钟</w:t>
+              </w:r>
+            </w:ins>
           </w:p>
         </w:tc>
       </w:tr>
@@ -18022,8 +18102,8 @@
       <w:pPr>
         <w:pStyle w:val="ac"/>
       </w:pPr>
-      <w:bookmarkStart w:id="51" w:name="_Ref483137024"/>
-      <w:bookmarkStart w:id="52" w:name="_Toc488615976"/>
+      <w:bookmarkStart w:id="58" w:name="_Ref483137024"/>
+      <w:bookmarkStart w:id="59" w:name="_Toc488615976"/>
       <w:r>
         <w:rPr>
           <w:rFonts w:hint="eastAsia"/>
@@ -18075,7 +18155,7 @@
       <w:r>
         <w:fldChar w:fldCharType="end"/>
       </w:r>
-      <w:bookmarkEnd w:id="51"/>
+      <w:bookmarkEnd w:id="58"/>
       <w:r>
         <w:t xml:space="preserve"> </w:t>
       </w:r>
@@ -18111,7 +18191,7 @@
         </w:rPr>
         <w:t>全</w:t>
       </w:r>
-      <w:bookmarkEnd w:id="52"/>
+      <w:bookmarkEnd w:id="59"/>
     </w:p>
     <w:tbl>
       <w:tblPr>
@@ -19405,7 +19485,7 @@
       </w:tr>
       <w:tr>
         <w:trPr>
-          <w:del w:id="53" w:author="Administrator" w:date="2017-08-07T21:47:00Z"/>
+          <w:del w:id="60" w:author="Administrator" w:date="2017-08-07T21:47:00Z"/>
         </w:trPr>
         <w:tc>
           <w:tcPr>
@@ -19415,7 +19495,7 @@
             <w:pPr>
               <w:jc w:val="center"/>
               <w:rPr>
-                <w:del w:id="54" w:author="Administrator" w:date="2017-08-07T21:47:00Z"/>
+                <w:del w:id="61" w:author="Administrator" w:date="2017-08-07T21:47:00Z"/>
               </w:rPr>
             </w:pPr>
           </w:p>
@@ -19428,7 +19508,7 @@
             <w:pPr>
               <w:jc w:val="center"/>
               <w:rPr>
-                <w:del w:id="55" w:author="Administrator" w:date="2017-08-07T21:47:00Z"/>
+                <w:del w:id="62" w:author="Administrator" w:date="2017-08-07T21:47:00Z"/>
               </w:rPr>
             </w:pPr>
           </w:p>
@@ -19442,7 +19522,7 @@
               <w:widowControl/>
               <w:jc w:val="center"/>
               <w:rPr>
-                <w:del w:id="56" w:author="Administrator" w:date="2017-08-07T21:47:00Z"/>
+                <w:del w:id="63" w:author="Administrator" w:date="2017-08-07T21:47:00Z"/>
                 <w:rFonts w:ascii="等线" w:eastAsia="等线" w:hAnsi="等线"/>
                 <w:color w:val="000000"/>
                 <w:sz w:val="22"/>
@@ -19458,7 +19538,7 @@
             <w:pPr>
               <w:jc w:val="left"/>
               <w:rPr>
-                <w:del w:id="57" w:author="Administrator" w:date="2017-08-07T21:47:00Z"/>
+                <w:del w:id="64" w:author="Administrator" w:date="2017-08-07T21:47:00Z"/>
               </w:rPr>
             </w:pPr>
           </w:p>
@@ -19477,7 +19557,6 @@
               <w:rPr>
                 <w:rFonts w:hint="eastAsia"/>
               </w:rPr>
-              <w:lastRenderedPageBreak/>
               <w:t>1</w:t>
             </w:r>
             <w:r>
@@ -19875,8 +19954,8 @@
       <w:pPr>
         <w:pStyle w:val="ac"/>
       </w:pPr>
-      <w:bookmarkStart w:id="58" w:name="_Ref483137030"/>
-      <w:bookmarkStart w:id="59" w:name="_Toc488615977"/>
+      <w:bookmarkStart w:id="65" w:name="_Ref483137030"/>
+      <w:bookmarkStart w:id="66" w:name="_Toc488615977"/>
       <w:r>
         <w:rPr>
           <w:rFonts w:hint="eastAsia"/>
@@ -19928,7 +20007,7 @@
       <w:r>
         <w:fldChar w:fldCharType="end"/>
       </w:r>
-      <w:bookmarkEnd w:id="58"/>
+      <w:bookmarkEnd w:id="65"/>
       <w:r>
         <w:t xml:space="preserve"> </w:t>
       </w:r>
@@ -19944,7 +20023,7 @@
         </w:rPr>
         <w:t>常用配置</w:t>
       </w:r>
-      <w:bookmarkEnd w:id="59"/>
+      <w:bookmarkEnd w:id="66"/>
     </w:p>
     <w:tbl>
       <w:tblPr>
@@ -20638,8 +20717,8 @@
       <w:pPr>
         <w:pStyle w:val="ac"/>
       </w:pPr>
-      <w:bookmarkStart w:id="60" w:name="_Ref483137044"/>
-      <w:bookmarkStart w:id="61" w:name="_Toc488615978"/>
+      <w:bookmarkStart w:id="67" w:name="_Ref483137044"/>
+      <w:bookmarkStart w:id="68" w:name="_Toc488615978"/>
       <w:r>
         <w:rPr>
           <w:rFonts w:hint="eastAsia"/>
@@ -20691,7 +20770,7 @@
       <w:r>
         <w:fldChar w:fldCharType="end"/>
       </w:r>
-      <w:bookmarkEnd w:id="60"/>
+      <w:bookmarkEnd w:id="67"/>
       <w:r>
         <w:t xml:space="preserve"> </w:t>
       </w:r>
@@ -20710,7 +20789,7 @@
         </w:rPr>
         <w:t>Master</w:t>
       </w:r>
-      <w:bookmarkEnd w:id="61"/>
+      <w:bookmarkEnd w:id="68"/>
     </w:p>
     <w:tbl>
       <w:tblPr>
@@ -21264,8 +21343,8 @@
       <w:pPr>
         <w:pStyle w:val="ac"/>
       </w:pPr>
-      <w:bookmarkStart w:id="62" w:name="_Ref483137049"/>
-      <w:bookmarkStart w:id="63" w:name="_Toc488615979"/>
+      <w:bookmarkStart w:id="69" w:name="_Ref483137049"/>
+      <w:bookmarkStart w:id="70" w:name="_Toc488615979"/>
       <w:r>
         <w:rPr>
           <w:rFonts w:hint="eastAsia"/>
@@ -21317,7 +21396,7 @@
       <w:r>
         <w:fldChar w:fldCharType="end"/>
       </w:r>
-      <w:bookmarkEnd w:id="62"/>
+      <w:bookmarkEnd w:id="69"/>
       <w:r>
         <w:t xml:space="preserve"> </w:t>
       </w:r>
@@ -21327,7 +21406,7 @@
         </w:rPr>
         <w:t>PTP Slave</w:t>
       </w:r>
-      <w:bookmarkEnd w:id="63"/>
+      <w:bookmarkEnd w:id="70"/>
     </w:p>
     <w:tbl>
       <w:tblPr>
@@ -21532,7 +21611,14 @@
               <w:rPr>
                 <w:rFonts w:hint="eastAsia"/>
               </w:rPr>
-              <w:t xml:space="preserve"> v0.3</w:t>
+              <w:t xml:space="preserve"> </w:t>
+            </w:r>
+            <w:r>
+              <w:rPr>
+                <w:rFonts w:hint="eastAsia"/>
+              </w:rPr>
+              <w:lastRenderedPageBreak/>
+              <w:t>v0.3</w:t>
             </w:r>
             <w:r>
               <w:rPr>
@@ -21879,7 +21965,7 @@
       </w:tr>
       <w:tr>
         <w:trPr>
-          <w:del w:id="64" w:author="Administrator" w:date="2017-08-07T21:49:00Z"/>
+          <w:del w:id="71" w:author="Administrator" w:date="2017-08-07T21:49:00Z"/>
         </w:trPr>
         <w:tc>
           <w:tcPr>
@@ -21889,10 +21975,10 @@
             <w:pPr>
               <w:jc w:val="center"/>
               <w:rPr>
-                <w:del w:id="65" w:author="Administrator" w:date="2017-08-07T21:49:00Z"/>
-              </w:rPr>
-            </w:pPr>
-            <w:del w:id="66" w:author="Administrator" w:date="2017-08-07T21:49:00Z">
+                <w:del w:id="72" w:author="Administrator" w:date="2017-08-07T21:49:00Z"/>
+              </w:rPr>
+            </w:pPr>
+            <w:del w:id="73" w:author="Administrator" w:date="2017-08-07T21:49:00Z">
               <w:r>
                 <w:delText>9</w:delText>
               </w:r>
@@ -21907,10 +21993,10 @@
             <w:pPr>
               <w:jc w:val="center"/>
               <w:rPr>
-                <w:del w:id="67" w:author="Administrator" w:date="2017-08-07T21:49:00Z"/>
-              </w:rPr>
-            </w:pPr>
-            <w:del w:id="68" w:author="Administrator" w:date="2017-08-07T21:49:00Z">
+                <w:del w:id="74" w:author="Administrator" w:date="2017-08-07T21:49:00Z"/>
+              </w:rPr>
+            </w:pPr>
+            <w:del w:id="75" w:author="Administrator" w:date="2017-08-07T21:49:00Z">
               <w:r>
                 <w:rPr>
                   <w:rFonts w:hint="eastAsia"/>
@@ -21929,13 +22015,13 @@
               <w:widowControl/>
               <w:jc w:val="center"/>
               <w:rPr>
-                <w:del w:id="69" w:author="Administrator" w:date="2017-08-07T21:49:00Z"/>
+                <w:del w:id="76" w:author="Administrator" w:date="2017-08-07T21:49:00Z"/>
                 <w:rFonts w:ascii="等线" w:eastAsia="等线" w:hAnsi="等线"/>
                 <w:color w:val="000000"/>
                 <w:sz w:val="22"/>
               </w:rPr>
             </w:pPr>
-            <w:del w:id="70" w:author="Administrator" w:date="2017-08-07T21:49:00Z">
+            <w:del w:id="77" w:author="Administrator" w:date="2017-08-07T21:49:00Z">
               <w:r>
                 <w:rPr>
                   <w:rFonts w:ascii="等线" w:eastAsia="等线" w:hAnsi="等线"/>
@@ -21955,10 +22041,10 @@
             <w:pPr>
               <w:jc w:val="left"/>
               <w:rPr>
-                <w:del w:id="71" w:author="Administrator" w:date="2017-08-07T21:49:00Z"/>
-              </w:rPr>
-            </w:pPr>
-            <w:del w:id="72" w:author="Administrator" w:date="2017-08-07T21:49:00Z">
+                <w:del w:id="78" w:author="Administrator" w:date="2017-08-07T21:49:00Z"/>
+              </w:rPr>
+            </w:pPr>
+            <w:del w:id="79" w:author="Administrator" w:date="2017-08-07T21:49:00Z">
               <w:r>
                 <w:rPr>
                   <w:rFonts w:hint="eastAsia"/>
@@ -21978,7 +22064,7 @@
             <w:pPr>
               <w:jc w:val="center"/>
             </w:pPr>
-            <w:del w:id="73" w:author="Administrator" w:date="2017-08-07T21:57:00Z">
+            <w:del w:id="80" w:author="Administrator" w:date="2017-08-07T21:57:00Z">
               <w:r>
                 <w:rPr>
                   <w:rFonts w:hint="eastAsia"/>
@@ -21986,7 +22072,7 @@
                 <w:delText>10</w:delText>
               </w:r>
             </w:del>
-            <w:ins w:id="74" w:author="Administrator" w:date="2017-08-07T21:57:00Z">
+            <w:ins w:id="81" w:author="Administrator" w:date="2017-08-07T21:57:00Z">
               <w:r>
                 <w:rPr>
                   <w:rFonts w:hint="eastAsia"/>
@@ -22090,12 +22176,12 @@
             <w:pPr>
               <w:jc w:val="center"/>
             </w:pPr>
-            <w:del w:id="75" w:author="Administrator" w:date="2017-08-07T21:58:00Z">
+            <w:del w:id="82" w:author="Administrator" w:date="2017-08-07T21:58:00Z">
               <w:r>
                 <w:delText>50</w:delText>
               </w:r>
             </w:del>
-            <w:ins w:id="76" w:author="Administrator" w:date="2017-08-07T21:58:00Z">
+            <w:ins w:id="83" w:author="Administrator" w:date="2017-08-07T21:58:00Z">
               <w:r>
                 <w:rPr>
                   <w:rFonts w:hint="eastAsia"/>
@@ -22189,8 +22275,8 @@
       <w:pPr>
         <w:pStyle w:val="ac"/>
       </w:pPr>
-      <w:bookmarkStart w:id="77" w:name="_Ref483137060"/>
-      <w:bookmarkStart w:id="78" w:name="_Toc488615980"/>
+      <w:bookmarkStart w:id="84" w:name="_Ref483137060"/>
+      <w:bookmarkStart w:id="85" w:name="_Toc488615980"/>
       <w:r>
         <w:rPr>
           <w:rFonts w:hint="eastAsia"/>
@@ -22242,7 +22328,7 @@
       <w:r>
         <w:fldChar w:fldCharType="end"/>
       </w:r>
-      <w:bookmarkEnd w:id="77"/>
+      <w:bookmarkEnd w:id="84"/>
       <w:r>
         <w:t xml:space="preserve"> </w:t>
       </w:r>
@@ -22264,7 +22350,7 @@
         </w:rPr>
         <w:t>配置</w:t>
       </w:r>
-      <w:bookmarkEnd w:id="78"/>
+      <w:bookmarkEnd w:id="85"/>
     </w:p>
     <w:tbl>
       <w:tblPr>
@@ -22389,7 +22475,7 @@
             <w:pPr>
               <w:jc w:val="center"/>
             </w:pPr>
-            <w:del w:id="79" w:author="Administrator" w:date="2017-08-07T22:44:00Z">
+            <w:del w:id="86" w:author="Administrator" w:date="2017-08-07T22:44:00Z">
               <w:r>
                 <w:rPr>
                   <w:rFonts w:hint="eastAsia"/>
@@ -22397,7 +22483,7 @@
                 <w:delText>1</w:delText>
               </w:r>
             </w:del>
-            <w:ins w:id="80" w:author="Administrator" w:date="2017-08-07T22:44:00Z">
+            <w:ins w:id="87" w:author="Administrator" w:date="2017-08-07T22:44:00Z">
               <w:r>
                 <w:rPr>
                   <w:rFonts w:hint="eastAsia"/>
@@ -22523,7 +22609,7 @@
             <w:pPr>
               <w:jc w:val="center"/>
             </w:pPr>
-            <w:del w:id="81" w:author="Administrator" w:date="2017-08-07T22:44:00Z">
+            <w:del w:id="88" w:author="Administrator" w:date="2017-08-07T22:44:00Z">
               <w:r>
                 <w:rPr>
                   <w:rFonts w:hint="eastAsia"/>
@@ -22531,7 +22617,7 @@
                 <w:delText>2</w:delText>
               </w:r>
             </w:del>
-            <w:ins w:id="82" w:author="Administrator" w:date="2017-08-07T22:44:00Z">
+            <w:ins w:id="89" w:author="Administrator" w:date="2017-08-07T22:44:00Z">
               <w:r>
                 <w:rPr>
                   <w:rFonts w:hint="eastAsia"/>
@@ -22611,7 +22697,7 @@
             <w:pPr>
               <w:jc w:val="center"/>
             </w:pPr>
-            <w:del w:id="83" w:author="Administrator" w:date="2017-08-07T22:44:00Z">
+            <w:del w:id="90" w:author="Administrator" w:date="2017-08-07T22:44:00Z">
               <w:r>
                 <w:rPr>
                   <w:rFonts w:hint="eastAsia"/>
@@ -22619,7 +22705,7 @@
                 <w:delText>3</w:delText>
               </w:r>
             </w:del>
-            <w:ins w:id="84" w:author="Administrator" w:date="2017-08-07T22:44:00Z">
+            <w:ins w:id="91" w:author="Administrator" w:date="2017-08-07T22:44:00Z">
               <w:r>
                 <w:rPr>
                   <w:rFonts w:hint="eastAsia"/>
@@ -22729,7 +22815,7 @@
             <w:pPr>
               <w:jc w:val="center"/>
             </w:pPr>
-            <w:del w:id="85" w:author="Administrator" w:date="2017-08-07T22:44:00Z">
+            <w:del w:id="92" w:author="Administrator" w:date="2017-08-07T22:44:00Z">
               <w:r>
                 <w:rPr>
                   <w:rFonts w:hint="eastAsia"/>
@@ -22737,7 +22823,7 @@
                 <w:delText>4</w:delText>
               </w:r>
             </w:del>
-            <w:ins w:id="86" w:author="Administrator" w:date="2017-08-07T22:44:00Z">
+            <w:ins w:id="93" w:author="Administrator" w:date="2017-08-07T22:44:00Z">
               <w:r>
                 <w:rPr>
                   <w:rFonts w:hint="eastAsia"/>
@@ -22817,7 +22903,7 @@
             <w:pPr>
               <w:jc w:val="center"/>
             </w:pPr>
-            <w:del w:id="87" w:author="Administrator" w:date="2017-08-07T22:44:00Z">
+            <w:del w:id="94" w:author="Administrator" w:date="2017-08-07T22:44:00Z">
               <w:r>
                 <w:rPr>
                   <w:rFonts w:hint="eastAsia"/>
@@ -22825,7 +22911,7 @@
                 <w:delText>5</w:delText>
               </w:r>
             </w:del>
-            <w:ins w:id="88" w:author="Administrator" w:date="2017-08-07T22:44:00Z">
+            <w:ins w:id="95" w:author="Administrator" w:date="2017-08-07T22:44:00Z">
               <w:r>
                 <w:rPr>
                   <w:rFonts w:hint="eastAsia"/>
@@ -22949,7 +23035,7 @@
             <w:pPr>
               <w:jc w:val="center"/>
             </w:pPr>
-            <w:del w:id="89" w:author="Administrator" w:date="2017-08-07T22:44:00Z">
+            <w:del w:id="96" w:author="Administrator" w:date="2017-08-07T22:44:00Z">
               <w:r>
                 <w:rPr>
                   <w:rFonts w:hint="eastAsia"/>
@@ -22957,7 +23043,7 @@
                 <w:delText>6</w:delText>
               </w:r>
             </w:del>
-            <w:ins w:id="90" w:author="Administrator" w:date="2017-08-07T22:44:00Z">
+            <w:ins w:id="97" w:author="Administrator" w:date="2017-08-07T22:44:00Z">
               <w:r>
                 <w:rPr>
                   <w:rFonts w:hint="eastAsia"/>
@@ -23073,8 +23159,8 @@
       <w:pPr>
         <w:pStyle w:val="ac"/>
       </w:pPr>
-      <w:bookmarkStart w:id="91" w:name="_Ref483137064"/>
-      <w:bookmarkStart w:id="92" w:name="_Toc488615981"/>
+      <w:bookmarkStart w:id="98" w:name="_Ref483137064"/>
+      <w:bookmarkStart w:id="99" w:name="_Toc488615981"/>
       <w:r>
         <w:rPr>
           <w:rFonts w:hint="eastAsia"/>
@@ -23126,7 +23212,7 @@
       <w:r>
         <w:fldChar w:fldCharType="end"/>
       </w:r>
-      <w:bookmarkEnd w:id="91"/>
+      <w:bookmarkEnd w:id="98"/>
       <w:r>
         <w:t xml:space="preserve"> </w:t>
       </w:r>
@@ -23154,7 +23240,7 @@
         </w:rPr>
         <w:t>使能</w:t>
       </w:r>
-      <w:bookmarkEnd w:id="92"/>
+      <w:bookmarkEnd w:id="99"/>
     </w:p>
     <w:tbl>
       <w:tblPr>
@@ -23685,8 +23771,8 @@
       <w:pPr>
         <w:pStyle w:val="ac"/>
       </w:pPr>
-      <w:bookmarkStart w:id="93" w:name="_Ref483137936"/>
-      <w:bookmarkStart w:id="94" w:name="_Toc488615982"/>
+      <w:bookmarkStart w:id="100" w:name="_Ref483137936"/>
+      <w:bookmarkStart w:id="101" w:name="_Toc488615982"/>
       <w:r>
         <w:rPr>
           <w:rFonts w:hint="eastAsia"/>
@@ -23738,7 +23824,7 @@
       <w:r>
         <w:fldChar w:fldCharType="end"/>
       </w:r>
-      <w:bookmarkEnd w:id="93"/>
+      <w:bookmarkEnd w:id="100"/>
       <w:r>
         <w:t xml:space="preserve"> </w:t>
       </w:r>
@@ -23754,7 +23840,7 @@
         </w:rPr>
         <w:t>黑名单</w:t>
       </w:r>
-      <w:bookmarkEnd w:id="94"/>
+      <w:bookmarkEnd w:id="101"/>
     </w:p>
     <w:tbl>
       <w:tblPr>
@@ -24051,6 +24137,7 @@
               <w:jc w:val="center"/>
             </w:pPr>
             <w:r>
+              <w:lastRenderedPageBreak/>
               <w:t>2</w:t>
             </w:r>
           </w:p>
@@ -24141,14 +24228,7 @@
               <w:rPr>
                 <w:rFonts w:hint="eastAsia"/>
               </w:rPr>
-              <w:t>，表示</w:t>
-            </w:r>
-            <w:r>
-              <w:rPr>
-                <w:rFonts w:hint="eastAsia"/>
-              </w:rPr>
-              <w:lastRenderedPageBreak/>
-              <w:t>该</w:t>
+              <w:t>，表示该</w:t>
             </w:r>
             <w:proofErr w:type="spellStart"/>
             <w:r>
@@ -24177,7 +24257,6 @@
               <w:jc w:val="center"/>
             </w:pPr>
             <w:r>
-              <w:lastRenderedPageBreak/>
               <w:t>3</w:t>
             </w:r>
           </w:p>
@@ -25016,8 +25095,8 @@
       <w:pPr>
         <w:pStyle w:val="ac"/>
       </w:pPr>
-      <w:bookmarkStart w:id="95" w:name="_Ref483137940"/>
-      <w:bookmarkStart w:id="96" w:name="_Toc488615983"/>
+      <w:bookmarkStart w:id="102" w:name="_Ref483137940"/>
+      <w:bookmarkStart w:id="103" w:name="_Toc488615983"/>
       <w:r>
         <w:rPr>
           <w:rFonts w:hint="eastAsia"/>
@@ -25069,7 +25148,7 @@
       <w:r>
         <w:fldChar w:fldCharType="end"/>
       </w:r>
-      <w:bookmarkEnd w:id="95"/>
+      <w:bookmarkEnd w:id="102"/>
       <w:r>
         <w:t xml:space="preserve"> </w:t>
       </w:r>
@@ -25085,7 +25164,7 @@
         </w:rPr>
         <w:t>白名单</w:t>
       </w:r>
-      <w:bookmarkEnd w:id="96"/>
+      <w:bookmarkEnd w:id="103"/>
     </w:p>
     <w:tbl>
       <w:tblPr>
@@ -26345,7 +26424,7 @@
       <w:pPr>
         <w:pStyle w:val="ac"/>
       </w:pPr>
-      <w:bookmarkStart w:id="97" w:name="_Toc488615984"/>
+      <w:bookmarkStart w:id="104" w:name="_Toc488615984"/>
       <w:r>
         <w:rPr>
           <w:rFonts w:hint="eastAsia"/>
@@ -26379,7 +26458,7 @@
         </w:rPr>
         <w:t>定义</w:t>
       </w:r>
-      <w:bookmarkEnd w:id="97"/>
+      <w:bookmarkEnd w:id="104"/>
     </w:p>
     <w:tbl>
       <w:tblPr>
@@ -26403,7 +26482,7 @@
             <w:pPr>
               <w:jc w:val="center"/>
             </w:pPr>
-            <w:bookmarkStart w:id="98" w:name="OLE_LINK1"/>
+            <w:bookmarkStart w:id="105" w:name="OLE_LINK1"/>
             <w:r>
               <w:rPr>
                 <w:rFonts w:hint="eastAsia"/>
@@ -26591,6 +26670,7 @@
               <w:rPr>
                 <w:rFonts w:hint="eastAsia"/>
               </w:rPr>
+              <w:lastRenderedPageBreak/>
               <w:t>1</w:t>
             </w:r>
           </w:p>
@@ -26673,7 +26753,6 @@
               <w:rPr>
                 <w:rFonts w:hint="eastAsia"/>
               </w:rPr>
-              <w:lastRenderedPageBreak/>
               <w:t>2</w:t>
             </w:r>
           </w:p>
@@ -26767,7 +26846,7 @@
           </w:p>
         </w:tc>
       </w:tr>
-      <w:bookmarkEnd w:id="98"/>
+      <w:bookmarkEnd w:id="105"/>
     </w:tbl>
     <w:p/>
     <w:sectPr>
@@ -29011,7 +29090,7 @@
 </file>
 
 <file path=customXml/itemProps1.xml><?xml version="1.0" encoding="utf-8"?>
-<ds:datastoreItem xmlns:ds="http://schemas.openxmlformats.org/officeDocument/2006/customXml" ds:itemID="{16C44D21-C70A-4F46-A270-9ED188B519FD}">
+<ds:datastoreItem xmlns:ds="http://schemas.openxmlformats.org/officeDocument/2006/customXml" ds:itemID="{3E1B2D8B-F866-4E11-896E-7DAF6757A3B9}">
   <ds:schemaRefs>
     <ds:schemaRef ds:uri="http://schemas.openxmlformats.org/officeDocument/2006/bibliography"/>
   </ds:schemaRefs>

</xml_diff>